<commit_message>
This is the add and pull notes
</commit_message>
<xml_diff>
--- a/GitNotes.docx
+++ b/GitNotes.docx
@@ -365,7 +365,13 @@
         </w:numPr>
       </w:pPr>
       <w:r>
-        <w:t xml:space="preserve">Type in command </w:t>
+        <w:t>Type in command</w:t>
+      </w:r>
+      <w:r>
+        <w:t>:</w:t>
+      </w:r>
+      <w:r>
+        <w:t xml:space="preserve"> </w:t>
       </w:r>
       <w:proofErr w:type="spellStart"/>
       <w:r>
@@ -385,6 +391,26 @@
         </w:numPr>
       </w:pPr>
       <w:r>
+        <w:t xml:space="preserve">If multiple files can type to save the all:  </w:t>
+      </w:r>
+      <w:proofErr w:type="spellStart"/>
+      <w:r>
+        <w:t>Git</w:t>
+      </w:r>
+      <w:proofErr w:type="spellEnd"/>
+      <w:r>
+        <w:t xml:space="preserve"> Add A</w:t>
+      </w:r>
+    </w:p>
+    <w:p>
+      <w:pPr>
+        <w:pStyle w:val="ListParagraph"/>
+        <w:numPr>
+          <w:ilvl w:val="0"/>
+          <w:numId w:val="4"/>
+        </w:numPr>
+      </w:pPr>
+      <w:r>
         <w:t xml:space="preserve">Commit the change:  </w:t>
       </w:r>
       <w:proofErr w:type="spellStart"/>
@@ -413,12 +439,35 @@
         <w:t xml:space="preserve"> push is the last process</w:t>
       </w:r>
     </w:p>
-    <w:p>
-      <w:pPr>
-        <w:pStyle w:val="ListParagraph"/>
-        <w:numPr>
-          <w:ilvl w:val="0"/>
-          <w:numId w:val="4"/>
+    <w:p/>
+    <w:p>
+      <w:r>
+        <w:t xml:space="preserve">To get the latest change: </w:t>
+      </w:r>
+    </w:p>
+    <w:p>
+      <w:pPr>
+        <w:pStyle w:val="ListParagraph"/>
+        <w:numPr>
+          <w:ilvl w:val="0"/>
+          <w:numId w:val="5"/>
+        </w:numPr>
+      </w:pPr>
+      <w:proofErr w:type="spellStart"/>
+      <w:r>
+        <w:t>Git</w:t>
+      </w:r>
+      <w:proofErr w:type="spellEnd"/>
+      <w:r>
+        <w:t xml:space="preserve"> pull </w:t>
+      </w:r>
+    </w:p>
+    <w:p>
+      <w:pPr>
+        <w:pStyle w:val="ListParagraph"/>
+        <w:numPr>
+          <w:ilvl w:val="0"/>
+          <w:numId w:val="5"/>
         </w:numPr>
       </w:pPr>
       <w:bookmarkStart w:id="0" w:name="_GoBack"/>
@@ -526,6 +575,95 @@
     </w:lvl>
   </w:abstractNum>
   <w:abstractNum w:abstractNumId="1">
+    <w:nsid w:val="3516545A"/>
+    <w:multiLevelType w:val="hybridMultilevel"/>
+    <w:tmpl w:val="50E85D4A"/>
+    <w:lvl w:ilvl="0" w:tplc="0409000F">
+      <w:start w:val="1"/>
+      <w:numFmt w:val="decimal"/>
+      <w:lvlText w:val="%1."/>
+      <w:lvlJc w:val="left"/>
+      <w:pPr>
+        <w:ind w:left="720" w:hanging="360"/>
+      </w:pPr>
+      <w:rPr>
+        <w:rFonts w:hint="default"/>
+      </w:rPr>
+    </w:lvl>
+    <w:lvl w:ilvl="1" w:tplc="04090019" w:tentative="1">
+      <w:start w:val="1"/>
+      <w:numFmt w:val="lowerLetter"/>
+      <w:lvlText w:val="%2."/>
+      <w:lvlJc w:val="left"/>
+      <w:pPr>
+        <w:ind w:left="1440" w:hanging="360"/>
+      </w:pPr>
+    </w:lvl>
+    <w:lvl w:ilvl="2" w:tplc="0409001B" w:tentative="1">
+      <w:start w:val="1"/>
+      <w:numFmt w:val="lowerRoman"/>
+      <w:lvlText w:val="%3."/>
+      <w:lvlJc w:val="right"/>
+      <w:pPr>
+        <w:ind w:left="2160" w:hanging="180"/>
+      </w:pPr>
+    </w:lvl>
+    <w:lvl w:ilvl="3" w:tplc="0409000F" w:tentative="1">
+      <w:start w:val="1"/>
+      <w:numFmt w:val="decimal"/>
+      <w:lvlText w:val="%4."/>
+      <w:lvlJc w:val="left"/>
+      <w:pPr>
+        <w:ind w:left="2880" w:hanging="360"/>
+      </w:pPr>
+    </w:lvl>
+    <w:lvl w:ilvl="4" w:tplc="04090019" w:tentative="1">
+      <w:start w:val="1"/>
+      <w:numFmt w:val="lowerLetter"/>
+      <w:lvlText w:val="%5."/>
+      <w:lvlJc w:val="left"/>
+      <w:pPr>
+        <w:ind w:left="3600" w:hanging="360"/>
+      </w:pPr>
+    </w:lvl>
+    <w:lvl w:ilvl="5" w:tplc="0409001B" w:tentative="1">
+      <w:start w:val="1"/>
+      <w:numFmt w:val="lowerRoman"/>
+      <w:lvlText w:val="%6."/>
+      <w:lvlJc w:val="right"/>
+      <w:pPr>
+        <w:ind w:left="4320" w:hanging="180"/>
+      </w:pPr>
+    </w:lvl>
+    <w:lvl w:ilvl="6" w:tplc="0409000F" w:tentative="1">
+      <w:start w:val="1"/>
+      <w:numFmt w:val="decimal"/>
+      <w:lvlText w:val="%7."/>
+      <w:lvlJc w:val="left"/>
+      <w:pPr>
+        <w:ind w:left="5040" w:hanging="360"/>
+      </w:pPr>
+    </w:lvl>
+    <w:lvl w:ilvl="7" w:tplc="04090019" w:tentative="1">
+      <w:start w:val="1"/>
+      <w:numFmt w:val="lowerLetter"/>
+      <w:lvlText w:val="%8."/>
+      <w:lvlJc w:val="left"/>
+      <w:pPr>
+        <w:ind w:left="5760" w:hanging="360"/>
+      </w:pPr>
+    </w:lvl>
+    <w:lvl w:ilvl="8" w:tplc="0409001B" w:tentative="1">
+      <w:start w:val="1"/>
+      <w:numFmt w:val="lowerRoman"/>
+      <w:lvlText w:val="%9."/>
+      <w:lvlJc w:val="right"/>
+      <w:pPr>
+        <w:ind w:left="6480" w:hanging="180"/>
+      </w:pPr>
+    </w:lvl>
+  </w:abstractNum>
+  <w:abstractNum w:abstractNumId="2">
     <w:nsid w:val="4B3B491E"/>
     <w:multiLevelType w:val="hybridMultilevel"/>
     <w:tmpl w:val="0380C696"/>
@@ -614,7 +752,7 @@
       </w:pPr>
     </w:lvl>
   </w:abstractNum>
-  <w:abstractNum w:abstractNumId="2">
+  <w:abstractNum w:abstractNumId="3">
     <w:nsid w:val="67992631"/>
     <w:multiLevelType w:val="hybridMultilevel"/>
     <w:tmpl w:val="31B67D48"/>
@@ -703,7 +841,7 @@
       </w:pPr>
     </w:lvl>
   </w:abstractNum>
-  <w:abstractNum w:abstractNumId="3">
+  <w:abstractNum w:abstractNumId="4">
     <w:nsid w:val="7B595CF6"/>
     <w:multiLevelType w:val="hybridMultilevel"/>
     <w:tmpl w:val="36FA9FE8"/>
@@ -793,16 +931,19 @@
     </w:lvl>
   </w:abstractNum>
   <w:num w:numId="1">
-    <w:abstractNumId w:val="2"/>
+    <w:abstractNumId w:val="3"/>
   </w:num>
   <w:num w:numId="2">
-    <w:abstractNumId w:val="3"/>
+    <w:abstractNumId w:val="4"/>
   </w:num>
   <w:num w:numId="3">
-    <w:abstractNumId w:val="1"/>
+    <w:abstractNumId w:val="2"/>
   </w:num>
   <w:num w:numId="4">
     <w:abstractNumId w:val="0"/>
+  </w:num>
+  <w:num w:numId="5">
+    <w:abstractNumId w:val="1"/>
   </w:num>
 </w:numbering>
 </file>

</xml_diff>

<commit_message>
This is the final status
</commit_message>
<xml_diff>
--- a/GitNotes.docx
+++ b/GitNotes.docx
@@ -385,6 +385,58 @@
     <w:p>
       <w:pPr>
         <w:pStyle w:val="ListParagraph"/>
+      </w:pPr>
+      <w:r>
+        <w:rPr>
+          <w:noProof/>
+        </w:rPr>
+        <w:drawing>
+          <wp:inline distT="0" distB="0" distL="0" distR="0" wp14:anchorId="0522D353" wp14:editId="594E0775">
+            <wp:extent cx="5059680" cy="3770894"/>
+            <wp:effectExtent l="0" t="0" r="7620" b="1270"/>
+            <wp:docPr id="3" name="Picture 3"/>
+            <wp:cNvGraphicFramePr>
+              <a:graphicFrameLocks xmlns:a="http://schemas.openxmlformats.org/drawingml/2006/main" noChangeAspect="1"/>
+            </wp:cNvGraphicFramePr>
+            <a:graphic xmlns:a="http://schemas.openxmlformats.org/drawingml/2006/main">
+              <a:graphicData uri="http://schemas.openxmlformats.org/drawingml/2006/picture">
+                <pic:pic xmlns:pic="http://schemas.openxmlformats.org/drawingml/2006/picture">
+                  <pic:nvPicPr>
+                    <pic:cNvPr id="0" name=""/>
+                    <pic:cNvPicPr/>
+                  </pic:nvPicPr>
+                  <pic:blipFill rotWithShape="1">
+                    <a:blip r:embed="rId10"/>
+                    <a:srcRect l="17052" t="18681" r="55769" b="23443"/>
+                    <a:stretch/>
+                  </pic:blipFill>
+                  <pic:spPr bwMode="auto">
+                    <a:xfrm>
+                      <a:off x="0" y="0"/>
+                      <a:ext cx="5059680" cy="3770894"/>
+                    </a:xfrm>
+                    <a:prstGeom prst="rect">
+                      <a:avLst/>
+                    </a:prstGeom>
+                    <a:ln>
+                      <a:noFill/>
+                    </a:ln>
+                    <a:extLst>
+                      <a:ext uri="{53640926-AAD7-44D8-BBD7-CCE9431645EC}">
+                        <a14:shadowObscured xmlns:a14="http://schemas.microsoft.com/office/drawing/2010/main"/>
+                      </a:ext>
+                    </a:extLst>
+                  </pic:spPr>
+                </pic:pic>
+              </a:graphicData>
+            </a:graphic>
+          </wp:inline>
+        </w:drawing>
+      </w:r>
+    </w:p>
+    <w:p>
+      <w:pPr>
+        <w:pStyle w:val="ListParagraph"/>
         <w:numPr>
           <w:ilvl w:val="0"/>
           <w:numId w:val="4"/>
@@ -401,78 +453,145 @@
       <w:r>
         <w:t xml:space="preserve"> Add A</w:t>
       </w:r>
-    </w:p>
-    <w:p>
-      <w:pPr>
-        <w:pStyle w:val="ListParagraph"/>
-        <w:numPr>
-          <w:ilvl w:val="0"/>
-          <w:numId w:val="4"/>
-        </w:numPr>
-      </w:pPr>
-      <w:r>
-        <w:t xml:space="preserve">Commit the change:  </w:t>
-      </w:r>
-      <w:proofErr w:type="spellStart"/>
-      <w:r>
-        <w:t>git</w:t>
-      </w:r>
-      <w:proofErr w:type="spellEnd"/>
-      <w:r>
-        <w:t xml:space="preserve"> commit – m “this is your comment file still not uploaded”</w:t>
-      </w:r>
-    </w:p>
-    <w:p>
-      <w:pPr>
-        <w:pStyle w:val="ListParagraph"/>
-        <w:numPr>
-          <w:ilvl w:val="0"/>
-          <w:numId w:val="4"/>
-        </w:numPr>
-      </w:pPr>
-      <w:proofErr w:type="spellStart"/>
-      <w:r>
-        <w:t>Git</w:t>
-      </w:r>
-      <w:proofErr w:type="spellEnd"/>
-      <w:r>
-        <w:t xml:space="preserve"> push is the last process</w:t>
-      </w:r>
-    </w:p>
-    <w:p/>
-    <w:p>
-      <w:r>
-        <w:t xml:space="preserve">To get the latest change: </w:t>
-      </w:r>
-    </w:p>
-    <w:p>
-      <w:pPr>
-        <w:pStyle w:val="ListParagraph"/>
-        <w:numPr>
-          <w:ilvl w:val="0"/>
-          <w:numId w:val="5"/>
-        </w:numPr>
-      </w:pPr>
-      <w:proofErr w:type="spellStart"/>
-      <w:r>
-        <w:t>Git</w:t>
-      </w:r>
-      <w:proofErr w:type="spellEnd"/>
-      <w:r>
-        <w:t xml:space="preserve"> pull </w:t>
-      </w:r>
-    </w:p>
-    <w:p>
-      <w:pPr>
-        <w:pStyle w:val="ListParagraph"/>
-        <w:numPr>
-          <w:ilvl w:val="0"/>
-          <w:numId w:val="5"/>
-        </w:numPr>
-      </w:pPr>
       <w:bookmarkStart w:id="0" w:name="_GoBack"/>
       <w:bookmarkEnd w:id="0"/>
     </w:p>
+    <w:p>
+      <w:pPr>
+        <w:pStyle w:val="ListParagraph"/>
+        <w:numPr>
+          <w:ilvl w:val="0"/>
+          <w:numId w:val="4"/>
+        </w:numPr>
+      </w:pPr>
+      <w:r>
+        <w:t xml:space="preserve">Commit the change:  </w:t>
+      </w:r>
+      <w:proofErr w:type="spellStart"/>
+      <w:r>
+        <w:t>git</w:t>
+      </w:r>
+      <w:proofErr w:type="spellEnd"/>
+      <w:r>
+        <w:t xml:space="preserve"> commit – m “this is your comment file still not uploaded”</w:t>
+      </w:r>
+    </w:p>
+    <w:p>
+      <w:pPr>
+        <w:pStyle w:val="ListParagraph"/>
+        <w:numPr>
+          <w:ilvl w:val="0"/>
+          <w:numId w:val="4"/>
+        </w:numPr>
+      </w:pPr>
+      <w:proofErr w:type="spellStart"/>
+      <w:r>
+        <w:t>Git</w:t>
+      </w:r>
+      <w:proofErr w:type="spellEnd"/>
+      <w:r>
+        <w:t xml:space="preserve"> push is the last process</w:t>
+      </w:r>
+    </w:p>
+    <w:p/>
+    <w:p>
+      <w:r>
+        <w:t xml:space="preserve">To get the latest change: </w:t>
+      </w:r>
+    </w:p>
+    <w:p>
+      <w:pPr>
+        <w:pStyle w:val="ListParagraph"/>
+        <w:numPr>
+          <w:ilvl w:val="0"/>
+          <w:numId w:val="5"/>
+        </w:numPr>
+      </w:pPr>
+      <w:proofErr w:type="spellStart"/>
+      <w:r>
+        <w:t>Git</w:t>
+      </w:r>
+      <w:proofErr w:type="spellEnd"/>
+      <w:r>
+        <w:t xml:space="preserve"> pull </w:t>
+      </w:r>
+    </w:p>
+    <w:p>
+      <w:r>
+        <w:t xml:space="preserve">If conflict when do </w:t>
+      </w:r>
+      <w:proofErr w:type="spellStart"/>
+      <w:r>
+        <w:t>git</w:t>
+      </w:r>
+      <w:proofErr w:type="spellEnd"/>
+      <w:r>
+        <w:t xml:space="preserve"> push will say don’t have local copy</w:t>
+      </w:r>
+    </w:p>
+    <w:p>
+      <w:pPr>
+        <w:pStyle w:val="ListParagraph"/>
+        <w:numPr>
+          <w:ilvl w:val="0"/>
+          <w:numId w:val="6"/>
+        </w:numPr>
+      </w:pPr>
+      <w:r>
+        <w:t xml:space="preserve">You will then do a </w:t>
+      </w:r>
+      <w:proofErr w:type="spellStart"/>
+      <w:r>
+        <w:t>git</w:t>
+      </w:r>
+      <w:proofErr w:type="spellEnd"/>
+      <w:r>
+        <w:t xml:space="preserve"> pull</w:t>
+      </w:r>
+    </w:p>
+    <w:p>
+      <w:pPr>
+        <w:pStyle w:val="ListParagraph"/>
+        <w:numPr>
+          <w:ilvl w:val="0"/>
+          <w:numId w:val="6"/>
+        </w:numPr>
+      </w:pPr>
+      <w:r>
+        <w:t>It will say what your commands are</w:t>
+      </w:r>
+    </w:p>
+    <w:p>
+      <w:pPr>
+        <w:pStyle w:val="ListParagraph"/>
+        <w:numPr>
+          <w:ilvl w:val="0"/>
+          <w:numId w:val="6"/>
+        </w:numPr>
+      </w:pPr>
+      <w:r>
+        <w:t>Then edit the file to correct the conflict</w:t>
+      </w:r>
+    </w:p>
+    <w:p>
+      <w:pPr>
+        <w:pStyle w:val="ListParagraph"/>
+      </w:pPr>
+    </w:p>
+    <w:p>
+      <w:r>
+        <w:t xml:space="preserve">Typing </w:t>
+      </w:r>
+      <w:proofErr w:type="spellStart"/>
+      <w:r>
+        <w:t>git</w:t>
+      </w:r>
+      <w:proofErr w:type="spellEnd"/>
+      <w:r>
+        <w:t xml:space="preserve"> will list all the commands</w:t>
+      </w:r>
+    </w:p>
+    <w:p/>
     <w:sectPr>
       <w:pgSz w:w="12240" w:h="15840"/>
       <w:pgMar w:top="1440" w:right="1440" w:bottom="1440" w:left="1440" w:header="720" w:footer="720" w:gutter="0"/>
@@ -664,6 +783,95 @@
     </w:lvl>
   </w:abstractNum>
   <w:abstractNum w:abstractNumId="2">
+    <w:nsid w:val="49260015"/>
+    <w:multiLevelType w:val="hybridMultilevel"/>
+    <w:tmpl w:val="EAF205E6"/>
+    <w:lvl w:ilvl="0" w:tplc="0409000F">
+      <w:start w:val="1"/>
+      <w:numFmt w:val="decimal"/>
+      <w:lvlText w:val="%1."/>
+      <w:lvlJc w:val="left"/>
+      <w:pPr>
+        <w:ind w:left="720" w:hanging="360"/>
+      </w:pPr>
+      <w:rPr>
+        <w:rFonts w:hint="default"/>
+      </w:rPr>
+    </w:lvl>
+    <w:lvl w:ilvl="1" w:tplc="04090019" w:tentative="1">
+      <w:start w:val="1"/>
+      <w:numFmt w:val="lowerLetter"/>
+      <w:lvlText w:val="%2."/>
+      <w:lvlJc w:val="left"/>
+      <w:pPr>
+        <w:ind w:left="1440" w:hanging="360"/>
+      </w:pPr>
+    </w:lvl>
+    <w:lvl w:ilvl="2" w:tplc="0409001B" w:tentative="1">
+      <w:start w:val="1"/>
+      <w:numFmt w:val="lowerRoman"/>
+      <w:lvlText w:val="%3."/>
+      <w:lvlJc w:val="right"/>
+      <w:pPr>
+        <w:ind w:left="2160" w:hanging="180"/>
+      </w:pPr>
+    </w:lvl>
+    <w:lvl w:ilvl="3" w:tplc="0409000F" w:tentative="1">
+      <w:start w:val="1"/>
+      <w:numFmt w:val="decimal"/>
+      <w:lvlText w:val="%4."/>
+      <w:lvlJc w:val="left"/>
+      <w:pPr>
+        <w:ind w:left="2880" w:hanging="360"/>
+      </w:pPr>
+    </w:lvl>
+    <w:lvl w:ilvl="4" w:tplc="04090019" w:tentative="1">
+      <w:start w:val="1"/>
+      <w:numFmt w:val="lowerLetter"/>
+      <w:lvlText w:val="%5."/>
+      <w:lvlJc w:val="left"/>
+      <w:pPr>
+        <w:ind w:left="3600" w:hanging="360"/>
+      </w:pPr>
+    </w:lvl>
+    <w:lvl w:ilvl="5" w:tplc="0409001B" w:tentative="1">
+      <w:start w:val="1"/>
+      <w:numFmt w:val="lowerRoman"/>
+      <w:lvlText w:val="%6."/>
+      <w:lvlJc w:val="right"/>
+      <w:pPr>
+        <w:ind w:left="4320" w:hanging="180"/>
+      </w:pPr>
+    </w:lvl>
+    <w:lvl w:ilvl="6" w:tplc="0409000F" w:tentative="1">
+      <w:start w:val="1"/>
+      <w:numFmt w:val="decimal"/>
+      <w:lvlText w:val="%7."/>
+      <w:lvlJc w:val="left"/>
+      <w:pPr>
+        <w:ind w:left="5040" w:hanging="360"/>
+      </w:pPr>
+    </w:lvl>
+    <w:lvl w:ilvl="7" w:tplc="04090019" w:tentative="1">
+      <w:start w:val="1"/>
+      <w:numFmt w:val="lowerLetter"/>
+      <w:lvlText w:val="%8."/>
+      <w:lvlJc w:val="left"/>
+      <w:pPr>
+        <w:ind w:left="5760" w:hanging="360"/>
+      </w:pPr>
+    </w:lvl>
+    <w:lvl w:ilvl="8" w:tplc="0409001B" w:tentative="1">
+      <w:start w:val="1"/>
+      <w:numFmt w:val="lowerRoman"/>
+      <w:lvlText w:val="%9."/>
+      <w:lvlJc w:val="right"/>
+      <w:pPr>
+        <w:ind w:left="6480" w:hanging="180"/>
+      </w:pPr>
+    </w:lvl>
+  </w:abstractNum>
+  <w:abstractNum w:abstractNumId="3">
     <w:nsid w:val="4B3B491E"/>
     <w:multiLevelType w:val="hybridMultilevel"/>
     <w:tmpl w:val="0380C696"/>
@@ -752,7 +960,7 @@
       </w:pPr>
     </w:lvl>
   </w:abstractNum>
-  <w:abstractNum w:abstractNumId="3">
+  <w:abstractNum w:abstractNumId="4">
     <w:nsid w:val="67992631"/>
     <w:multiLevelType w:val="hybridMultilevel"/>
     <w:tmpl w:val="31B67D48"/>
@@ -841,7 +1049,7 @@
       </w:pPr>
     </w:lvl>
   </w:abstractNum>
-  <w:abstractNum w:abstractNumId="4">
+  <w:abstractNum w:abstractNumId="5">
     <w:nsid w:val="7B595CF6"/>
     <w:multiLevelType w:val="hybridMultilevel"/>
     <w:tmpl w:val="36FA9FE8"/>
@@ -931,19 +1139,22 @@
     </w:lvl>
   </w:abstractNum>
   <w:num w:numId="1">
-    <w:abstractNumId w:val="3"/>
+    <w:abstractNumId w:val="4"/>
   </w:num>
   <w:num w:numId="2">
-    <w:abstractNumId w:val="4"/>
+    <w:abstractNumId w:val="5"/>
   </w:num>
   <w:num w:numId="3">
-    <w:abstractNumId w:val="2"/>
+    <w:abstractNumId w:val="3"/>
   </w:num>
   <w:num w:numId="4">
     <w:abstractNumId w:val="0"/>
   </w:num>
   <w:num w:numId="5">
     <w:abstractNumId w:val="1"/>
+  </w:num>
+  <w:num w:numId="6">
+    <w:abstractNumId w:val="2"/>
   </w:num>
 </w:numbering>
 </file>

</xml_diff>

<commit_message>
Save the latest version
</commit_message>
<xml_diff>
--- a/GitNotes.docx
+++ b/GitNotes.docx
@@ -3,9 +3,61 @@
 <w:document xmlns:wpc="http://schemas.microsoft.com/office/word/2010/wordprocessingCanvas" xmlns:mc="http://schemas.openxmlformats.org/markup-compatibility/2006" xmlns:o="urn:schemas-microsoft-com:office:office" xmlns:r="http://schemas.openxmlformats.org/officeDocument/2006/relationships" xmlns:m="http://schemas.openxmlformats.org/officeDocument/2006/math" xmlns:v="urn:schemas-microsoft-com:vml" xmlns:wp14="http://schemas.microsoft.com/office/word/2010/wordprocessingDrawing" xmlns:wp="http://schemas.openxmlformats.org/drawingml/2006/wordprocessingDrawing" xmlns:w10="urn:schemas-microsoft-com:office:word" xmlns:w="http://schemas.openxmlformats.org/wordprocessingml/2006/main" xmlns:w14="http://schemas.microsoft.com/office/word/2010/wordml" xmlns:wpg="http://schemas.microsoft.com/office/word/2010/wordprocessingGroup" xmlns:wpi="http://schemas.microsoft.com/office/word/2010/wordprocessingInk" xmlns:wne="http://schemas.microsoft.com/office/word/2006/wordml" xmlns:wps="http://schemas.microsoft.com/office/word/2010/wordprocessingShape" mc:Ignorable="w14 wp14">
   <w:body>
     <w:p>
-      <w:pPr>
-        <w:pStyle w:val="ListParagraph"/>
-      </w:pPr>
+      <w:r>
+        <w:t xml:space="preserve">Setup </w:t>
+      </w:r>
+    </w:p>
+    <w:p>
+      <w:pPr>
+        <w:pStyle w:val="ListParagraph"/>
+        <w:numPr>
+          <w:ilvl w:val="0"/>
+          <w:numId w:val="7"/>
+        </w:numPr>
+      </w:pPr>
+      <w:r>
+        <w:t xml:space="preserve">Create </w:t>
+      </w:r>
+      <w:proofErr w:type="spellStart"/>
+      <w:r>
+        <w:t>github</w:t>
+      </w:r>
+      <w:proofErr w:type="spellEnd"/>
+      <w:r>
+        <w:t xml:space="preserve"> account</w:t>
+      </w:r>
+    </w:p>
+    <w:p>
+      <w:pPr>
+        <w:pStyle w:val="ListParagraph"/>
+        <w:numPr>
+          <w:ilvl w:val="0"/>
+          <w:numId w:val="7"/>
+        </w:numPr>
+      </w:pPr>
+      <w:r>
+        <w:t xml:space="preserve">Download and install </w:t>
+      </w:r>
+      <w:proofErr w:type="spellStart"/>
+      <w:r>
+        <w:t>git</w:t>
+      </w:r>
+      <w:proofErr w:type="spellEnd"/>
+      <w:r>
+        <w:t xml:space="preserve"> bash</w:t>
+      </w:r>
+    </w:p>
+    <w:p>
+      <w:pPr>
+        <w:pStyle w:val="ListParagraph"/>
+      </w:pPr>
+    </w:p>
+    <w:p>
+      <w:pPr>
+        <w:pStyle w:val="ListParagraph"/>
+      </w:pPr>
+      <w:bookmarkStart w:id="0" w:name="_GoBack"/>
+      <w:bookmarkEnd w:id="0"/>
       <w:r>
         <w:t>To get a file</w:t>
       </w:r>
@@ -282,6 +334,7 @@
         <w:rPr>
           <w:noProof/>
         </w:rPr>
+        <w:lastRenderedPageBreak/>
         <w:drawing>
           <wp:inline distT="0" distB="0" distL="0" distR="0" wp14:anchorId="70C780A1" wp14:editId="4E906E9B">
             <wp:extent cx="4116936" cy="2148840"/>
@@ -340,7 +393,6 @@
     </w:p>
     <w:p>
       <w:r>
-        <w:lastRenderedPageBreak/>
         <w:t>To add to the repository</w:t>
       </w:r>
     </w:p>
@@ -453,8 +505,6 @@
       <w:r>
         <w:t xml:space="preserve"> Add A</w:t>
       </w:r>
-      <w:bookmarkStart w:id="0" w:name="_GoBack"/>
-      <w:bookmarkEnd w:id="0"/>
     </w:p>
     <w:p>
       <w:pPr>
@@ -509,6 +559,7 @@
       </w:pPr>
       <w:proofErr w:type="spellStart"/>
       <w:r>
+        <w:lastRenderedPageBreak/>
         <w:t>Git</w:t>
       </w:r>
       <w:proofErr w:type="spellEnd"/>
@@ -605,6 +656,95 @@
 <file path=word/numbering.xml><?xml version="1.0" encoding="utf-8"?>
 <w:numbering xmlns:wpc="http://schemas.microsoft.com/office/word/2010/wordprocessingCanvas" xmlns:mc="http://schemas.openxmlformats.org/markup-compatibility/2006" xmlns:o="urn:schemas-microsoft-com:office:office" xmlns:r="http://schemas.openxmlformats.org/officeDocument/2006/relationships" xmlns:m="http://schemas.openxmlformats.org/officeDocument/2006/math" xmlns:v="urn:schemas-microsoft-com:vml" xmlns:wp14="http://schemas.microsoft.com/office/word/2010/wordprocessingDrawing" xmlns:wp="http://schemas.openxmlformats.org/drawingml/2006/wordprocessingDrawing" xmlns:w10="urn:schemas-microsoft-com:office:word" xmlns:w="http://schemas.openxmlformats.org/wordprocessingml/2006/main" xmlns:w14="http://schemas.microsoft.com/office/word/2010/wordml" xmlns:wpg="http://schemas.microsoft.com/office/word/2010/wordprocessingGroup" xmlns:wpi="http://schemas.microsoft.com/office/word/2010/wordprocessingInk" xmlns:wne="http://schemas.microsoft.com/office/word/2006/wordml" xmlns:wps="http://schemas.microsoft.com/office/word/2010/wordprocessingShape" mc:Ignorable="w14 wp14">
   <w:abstractNum w:abstractNumId="0">
+    <w:nsid w:val="01426DA8"/>
+    <w:multiLevelType w:val="hybridMultilevel"/>
+    <w:tmpl w:val="759207C6"/>
+    <w:lvl w:ilvl="0" w:tplc="0409000F">
+      <w:start w:val="1"/>
+      <w:numFmt w:val="decimal"/>
+      <w:lvlText w:val="%1."/>
+      <w:lvlJc w:val="left"/>
+      <w:pPr>
+        <w:ind w:left="720" w:hanging="360"/>
+      </w:pPr>
+      <w:rPr>
+        <w:rFonts w:hint="default"/>
+      </w:rPr>
+    </w:lvl>
+    <w:lvl w:ilvl="1" w:tplc="04090019" w:tentative="1">
+      <w:start w:val="1"/>
+      <w:numFmt w:val="lowerLetter"/>
+      <w:lvlText w:val="%2."/>
+      <w:lvlJc w:val="left"/>
+      <w:pPr>
+        <w:ind w:left="1440" w:hanging="360"/>
+      </w:pPr>
+    </w:lvl>
+    <w:lvl w:ilvl="2" w:tplc="0409001B" w:tentative="1">
+      <w:start w:val="1"/>
+      <w:numFmt w:val="lowerRoman"/>
+      <w:lvlText w:val="%3."/>
+      <w:lvlJc w:val="right"/>
+      <w:pPr>
+        <w:ind w:left="2160" w:hanging="180"/>
+      </w:pPr>
+    </w:lvl>
+    <w:lvl w:ilvl="3" w:tplc="0409000F" w:tentative="1">
+      <w:start w:val="1"/>
+      <w:numFmt w:val="decimal"/>
+      <w:lvlText w:val="%4."/>
+      <w:lvlJc w:val="left"/>
+      <w:pPr>
+        <w:ind w:left="2880" w:hanging="360"/>
+      </w:pPr>
+    </w:lvl>
+    <w:lvl w:ilvl="4" w:tplc="04090019" w:tentative="1">
+      <w:start w:val="1"/>
+      <w:numFmt w:val="lowerLetter"/>
+      <w:lvlText w:val="%5."/>
+      <w:lvlJc w:val="left"/>
+      <w:pPr>
+        <w:ind w:left="3600" w:hanging="360"/>
+      </w:pPr>
+    </w:lvl>
+    <w:lvl w:ilvl="5" w:tplc="0409001B" w:tentative="1">
+      <w:start w:val="1"/>
+      <w:numFmt w:val="lowerRoman"/>
+      <w:lvlText w:val="%6."/>
+      <w:lvlJc w:val="right"/>
+      <w:pPr>
+        <w:ind w:left="4320" w:hanging="180"/>
+      </w:pPr>
+    </w:lvl>
+    <w:lvl w:ilvl="6" w:tplc="0409000F" w:tentative="1">
+      <w:start w:val="1"/>
+      <w:numFmt w:val="decimal"/>
+      <w:lvlText w:val="%7."/>
+      <w:lvlJc w:val="left"/>
+      <w:pPr>
+        <w:ind w:left="5040" w:hanging="360"/>
+      </w:pPr>
+    </w:lvl>
+    <w:lvl w:ilvl="7" w:tplc="04090019" w:tentative="1">
+      <w:start w:val="1"/>
+      <w:numFmt w:val="lowerLetter"/>
+      <w:lvlText w:val="%8."/>
+      <w:lvlJc w:val="left"/>
+      <w:pPr>
+        <w:ind w:left="5760" w:hanging="360"/>
+      </w:pPr>
+    </w:lvl>
+    <w:lvl w:ilvl="8" w:tplc="0409001B" w:tentative="1">
+      <w:start w:val="1"/>
+      <w:numFmt w:val="lowerRoman"/>
+      <w:lvlText w:val="%9."/>
+      <w:lvlJc w:val="right"/>
+      <w:pPr>
+        <w:ind w:left="6480" w:hanging="180"/>
+      </w:pPr>
+    </w:lvl>
+  </w:abstractNum>
+  <w:abstractNum w:abstractNumId="1">
     <w:nsid w:val="283E00B5"/>
     <w:multiLevelType w:val="hybridMultilevel"/>
     <w:tmpl w:val="D2A82444"/>
@@ -693,7 +833,7 @@
       </w:pPr>
     </w:lvl>
   </w:abstractNum>
-  <w:abstractNum w:abstractNumId="1">
+  <w:abstractNum w:abstractNumId="2">
     <w:nsid w:val="3516545A"/>
     <w:multiLevelType w:val="hybridMultilevel"/>
     <w:tmpl w:val="50E85D4A"/>
@@ -782,7 +922,7 @@
       </w:pPr>
     </w:lvl>
   </w:abstractNum>
-  <w:abstractNum w:abstractNumId="2">
+  <w:abstractNum w:abstractNumId="3">
     <w:nsid w:val="49260015"/>
     <w:multiLevelType w:val="hybridMultilevel"/>
     <w:tmpl w:val="EAF205E6"/>
@@ -871,7 +1011,7 @@
       </w:pPr>
     </w:lvl>
   </w:abstractNum>
-  <w:abstractNum w:abstractNumId="3">
+  <w:abstractNum w:abstractNumId="4">
     <w:nsid w:val="4B3B491E"/>
     <w:multiLevelType w:val="hybridMultilevel"/>
     <w:tmpl w:val="0380C696"/>
@@ -960,7 +1100,7 @@
       </w:pPr>
     </w:lvl>
   </w:abstractNum>
-  <w:abstractNum w:abstractNumId="4">
+  <w:abstractNum w:abstractNumId="5">
     <w:nsid w:val="67992631"/>
     <w:multiLevelType w:val="hybridMultilevel"/>
     <w:tmpl w:val="31B67D48"/>
@@ -1049,7 +1189,7 @@
       </w:pPr>
     </w:lvl>
   </w:abstractNum>
-  <w:abstractNum w:abstractNumId="5">
+  <w:abstractNum w:abstractNumId="6">
     <w:nsid w:val="7B595CF6"/>
     <w:multiLevelType w:val="hybridMultilevel"/>
     <w:tmpl w:val="36FA9FE8"/>
@@ -1139,22 +1279,25 @@
     </w:lvl>
   </w:abstractNum>
   <w:num w:numId="1">
+    <w:abstractNumId w:val="5"/>
+  </w:num>
+  <w:num w:numId="2">
+    <w:abstractNumId w:val="6"/>
+  </w:num>
+  <w:num w:numId="3">
     <w:abstractNumId w:val="4"/>
   </w:num>
-  <w:num w:numId="2">
-    <w:abstractNumId w:val="5"/>
+  <w:num w:numId="4">
+    <w:abstractNumId w:val="1"/>
   </w:num>
-  <w:num w:numId="3">
+  <w:num w:numId="5">
+    <w:abstractNumId w:val="2"/>
+  </w:num>
+  <w:num w:numId="6">
     <w:abstractNumId w:val="3"/>
   </w:num>
-  <w:num w:numId="4">
+  <w:num w:numId="7">
     <w:abstractNumId w:val="0"/>
-  </w:num>
-  <w:num w:numId="5">
-    <w:abstractNumId w:val="1"/>
-  </w:num>
-  <w:num w:numId="6">
-    <w:abstractNumId w:val="2"/>
   </w:num>
 </w:numbering>
 </file>

</xml_diff>